<commit_message>
Spelling corrections to games list
</commit_message>
<xml_diff>
--- a/marketing/research/MARKET RESEARCH GAMES.docx
+++ b/marketing/research/MARKET RESEARCH GAMES.docx
@@ -13,194 +13,190 @@
     <w:p/>
     <w:p>
       <w:r>
-        <w:t xml:space="preserve">Rise of The </w:t>
+        <w:t>Rise of The Necromancers</w:t>
+      </w:r>
+    </w:p>
+    <w:p>
+      <w:r>
+        <w:t xml:space="preserve"> Paradox</w:t>
+      </w:r>
+      <w:r>
+        <w:t xml:space="preserve"> Interactive</w:t>
+      </w:r>
+    </w:p>
+    <w:p>
+      <w:r>
+        <w:t>Exile Sun</w:t>
+      </w:r>
+    </w:p>
+    <w:p>
+      <w:r>
+        <w:t xml:space="preserve"> Evolution: Climate </w:t>
+      </w:r>
+    </w:p>
+    <w:p>
+      <w:r>
+        <w:t xml:space="preserve">Monster </w:t>
+      </w:r>
+      <w:r>
+        <w:t>Derby</w:t>
+      </w:r>
+      <w:r>
+        <w:t xml:space="preserve"> </w:t>
+      </w:r>
+    </w:p>
+    <w:p>
+      <w:r>
+        <w:t xml:space="preserve"> Cosmic Balance</w:t>
+      </w:r>
+    </w:p>
+    <w:p>
+      <w:r>
+        <w:t xml:space="preserve"> Guilds of </w:t>
       </w:r>
       <w:proofErr w:type="spellStart"/>
       <w:r>
-        <w:t>Necromaners</w:t>
+        <w:t>Cadwallon</w:t>
       </w:r>
       <w:proofErr w:type="spellEnd"/>
     </w:p>
     <w:p>
       <w:r>
-        <w:t xml:space="preserve"> Paradox</w:t>
-      </w:r>
-    </w:p>
-    <w:p>
-      <w:r>
-        <w:t>Exile Sun</w:t>
-      </w:r>
-    </w:p>
-    <w:p>
-      <w:r>
-        <w:t xml:space="preserve"> Evolution: Climate </w:t>
-      </w:r>
-    </w:p>
-    <w:p>
-      <w:r>
-        <w:t xml:space="preserve">Monster </w:t>
-      </w:r>
+        <w:t>Rivet of Wars</w:t>
+      </w:r>
+    </w:p>
+    <w:p>
+      <w:r>
+        <w:t xml:space="preserve"> 4 t</w:t>
+      </w:r>
+      <w:r>
+        <w:t>he Birds</w:t>
+      </w:r>
+    </w:p>
+    <w:p>
       <w:proofErr w:type="spellStart"/>
       <w:r>
-        <w:t>Druby</w:t>
+        <w:t>Fireteam</w:t>
       </w:r>
       <w:proofErr w:type="spellEnd"/>
       <w:r>
+        <w:t xml:space="preserve"> Zero </w:t>
+      </w:r>
+    </w:p>
+    <w:p>
+      <w:r>
+        <w:t>Vanguard</w:t>
+      </w:r>
+      <w:r>
+        <w:t xml:space="preserve"> of war</w:t>
+      </w:r>
+    </w:p>
+    <w:p>
+      <w:r>
+        <w:t xml:space="preserve">Era of Kingdoms </w:t>
+      </w:r>
+    </w:p>
+    <w:p>
+      <w:r>
         <w:t xml:space="preserve"> </w:t>
       </w:r>
-    </w:p>
-    <w:p>
-      <w:r>
-        <w:t xml:space="preserve"> Cosmic Balance</w:t>
-      </w:r>
-    </w:p>
-    <w:p>
-      <w:r>
-        <w:t xml:space="preserve"> Guilds of </w:t>
-      </w:r>
+      <w:r>
+        <w:t>Reign: Second Edition</w:t>
+      </w:r>
+    </w:p>
+    <w:p>
+      <w:r>
+        <w:t xml:space="preserve">The Game of Kings </w:t>
+      </w:r>
+    </w:p>
+    <w:p>
+      <w:r>
+        <w:t xml:space="preserve">Game to Pick a Game </w:t>
+      </w:r>
+    </w:p>
+    <w:p>
+      <w:r>
+        <w:t xml:space="preserve">Crown of Aragon </w:t>
+      </w:r>
+    </w:p>
+    <w:p>
+      <w:r>
+        <w:t>Darkness Incarnate</w:t>
+      </w:r>
+    </w:p>
+    <w:p>
+      <w:r>
+        <w:t xml:space="preserve">Absolutism </w:t>
+      </w:r>
+      <w:r>
+        <w:t>Surviving</w:t>
+      </w:r>
+      <w:r>
+        <w:t xml:space="preserve"> Dictatorship</w:t>
+      </w:r>
+    </w:p>
+    <w:p>
       <w:proofErr w:type="spellStart"/>
       <w:r>
-        <w:t>Cadwallon</w:t>
+        <w:t>St</w:t>
+      </w:r>
+      <w:r>
+        <w:t>artropolis</w:t>
       </w:r>
       <w:proofErr w:type="spellEnd"/>
     </w:p>
     <w:p>
-      <w:r>
-        <w:t>Rivet of Wars</w:t>
-      </w:r>
-    </w:p>
-    <w:p>
-      <w:r>
-        <w:t xml:space="preserve"> 4 The Birds</w:t>
-      </w:r>
-    </w:p>
-    <w:p>
-      <w:r>
-        <w:t xml:space="preserve"> </w:t>
-      </w:r>
       <w:proofErr w:type="spellStart"/>
       <w:r>
-        <w:t>Fireteam</w:t>
+        <w:t>M</w:t>
+      </w:r>
+      <w:bookmarkStart w:id="0" w:name="_GoBack"/>
+      <w:r>
+        <w:t>iremarsh</w:t>
       </w:r>
       <w:proofErr w:type="spellEnd"/>
-      <w:r>
-        <w:t xml:space="preserve"> Zero </w:t>
+    </w:p>
+    <w:bookmarkEnd w:id="0"/>
+    <w:p>
+      <w:r>
+        <w:t xml:space="preserve">Demon City </w:t>
+      </w:r>
+    </w:p>
+    <w:p>
+      <w:r>
+        <w:t>SPQF</w:t>
+      </w:r>
+    </w:p>
+    <w:p>
+      <w:r>
+        <w:t>Myth</w:t>
+      </w:r>
+    </w:p>
+    <w:p>
+      <w:r>
+        <w:t xml:space="preserve">Dino </w:t>
+      </w:r>
+      <w:r>
+        <w:t>Island:</w:t>
+      </w:r>
+      <w:r>
+        <w:t xml:space="preserve"> Back </w:t>
+      </w:r>
+      <w:proofErr w:type="gramStart"/>
+      <w:r>
+        <w:t>From</w:t>
+      </w:r>
+      <w:proofErr w:type="gramEnd"/>
+      <w:r>
+        <w:t xml:space="preserve"> Extinction</w:t>
       </w:r>
     </w:p>
     <w:p>
       <w:proofErr w:type="spellStart"/>
       <w:r>
-        <w:t>Vangurad</w:t>
+        <w:t>Trogdor</w:t>
       </w:r>
       <w:proofErr w:type="spellEnd"/>
-      <w:r>
-        <w:t xml:space="preserve"> of war</w:t>
-      </w:r>
-    </w:p>
-    <w:p>
-      <w:r>
-        <w:t xml:space="preserve">Era of Kingdoms </w:t>
-      </w:r>
-    </w:p>
-    <w:p>
-      <w:r>
-        <w:t xml:space="preserve"> </w:t>
-      </w:r>
-      <w:proofErr w:type="gramStart"/>
-      <w:r>
-        <w:t>Reign :</w:t>
-      </w:r>
-      <w:proofErr w:type="gramEnd"/>
-      <w:r>
-        <w:t xml:space="preserve"> D2</w:t>
-      </w:r>
-    </w:p>
-    <w:p>
-      <w:r>
-        <w:t xml:space="preserve">The Game of Kings </w:t>
-      </w:r>
-    </w:p>
-    <w:p>
-      <w:r>
-        <w:t xml:space="preserve">Game to Pick a Game </w:t>
-      </w:r>
-    </w:p>
-    <w:p>
-      <w:r>
-        <w:t xml:space="preserve">Crown of Aragon </w:t>
-      </w:r>
-    </w:p>
-    <w:p>
-      <w:r>
-        <w:t>Darkness Incarnate</w:t>
-      </w:r>
-    </w:p>
-    <w:p>
-      <w:r>
-        <w:t xml:space="preserve">Absolutism </w:t>
-      </w:r>
-      <w:proofErr w:type="spellStart"/>
-      <w:r>
-        <w:t>Survinving</w:t>
-      </w:r>
-      <w:proofErr w:type="spellEnd"/>
-      <w:r>
-        <w:t xml:space="preserve"> Dictatorship</w:t>
-      </w:r>
-    </w:p>
-    <w:p>
-      <w:proofErr w:type="spellStart"/>
-      <w:r>
-        <w:t>STartropolis</w:t>
-      </w:r>
-      <w:proofErr w:type="spellEnd"/>
-    </w:p>
-    <w:p>
-      <w:proofErr w:type="spellStart"/>
-      <w:r>
-        <w:t>Miremarsh</w:t>
-      </w:r>
-      <w:proofErr w:type="spellEnd"/>
-    </w:p>
-    <w:p>
-      <w:r>
-        <w:t xml:space="preserve">Demon City </w:t>
-      </w:r>
-    </w:p>
-    <w:p>
-      <w:r>
-        <w:t>SPQF</w:t>
-      </w:r>
-    </w:p>
-    <w:p>
-      <w:r>
-        <w:t>Myth</w:t>
-      </w:r>
-    </w:p>
-    <w:p>
-      <w:proofErr w:type="spellStart"/>
-      <w:r>
-        <w:t>jDino</w:t>
-      </w:r>
-      <w:proofErr w:type="spellEnd"/>
-      <w:r>
-        <w:t xml:space="preserve"> </w:t>
-      </w:r>
-      <w:proofErr w:type="gramStart"/>
-      <w:r>
-        <w:t>Island :</w:t>
-      </w:r>
-      <w:proofErr w:type="gramEnd"/>
-      <w:r>
-        <w:t xml:space="preserve"> Back From Extinction</w:t>
-      </w:r>
-    </w:p>
-    <w:p>
-      <w:proofErr w:type="spellStart"/>
-      <w:r>
-        <w:t>Trodger</w:t>
-      </w:r>
-      <w:proofErr w:type="spellEnd"/>
     </w:p>
     <w:p>
       <w:r>
@@ -219,21 +215,13 @@
     </w:p>
     <w:p>
       <w:r>
-        <w:t xml:space="preserve">Over the Edge Rurik: </w:t>
-      </w:r>
-      <w:proofErr w:type="spellStart"/>
-      <w:r>
-        <w:t>Dawm</w:t>
-      </w:r>
-      <w:proofErr w:type="spellEnd"/>
+        <w:t>Over the Edge Rurik: Dawn</w:t>
+      </w:r>
       <w:r>
         <w:t xml:space="preserve"> of Kiev</w:t>
       </w:r>
     </w:p>
-    <w:p>
-      <w:bookmarkStart w:id="0" w:name="_GoBack"/>
-      <w:bookmarkEnd w:id="0"/>
-    </w:p>
+    <w:p/>
     <w:sectPr>
       <w:pgSz w:w="12240" w:h="15840"/>
       <w:pgMar w:top="1440" w:right="1440" w:bottom="1440" w:left="1440" w:header="720" w:footer="720" w:gutter="0"/>

</xml_diff>